<commit_message>
adding forest plot labdoc
</commit_message>
<xml_diff>
--- a/labdocs/output/table1_output_alt.docx
+++ b/labdocs/output/table1_output_alt.docx
@@ -18,13 +18,13 @@
       </w:tblPr>
       <w:tblGrid>
         <w:gridCol w:w="4201"/>
-        <w:gridCol w:w="2435"/>
-        <w:gridCol w:w="2496"/>
-        <w:gridCol w:w="2520"/>
+        <w:gridCol w:w="2484"/>
+        <w:gridCol w:w="2557"/>
+        <w:gridCol w:w="2569"/>
       </w:tblGrid>
       <w:tr>
         <w:trPr>
-          <w:trHeight w:val="605" w:hRule="auto"/>
+          <w:trHeight w:val="601" w:hRule="auto"/>
           <w:tblHeader/>
         </w:trPr>
         header 1
@@ -62,7 +62,7 @@
               <w:rPr>
                 <w:rFonts w:ascii="Helvetica" w:hAnsi="Helvetica" w:eastAsia="Helvetica" w:cs="Helvetica"/>
                 <w:i w:val="false"/>
-                <w:b w:val="false"/>
+                <w:b w:val="true"/>
                 <w:u w:val="none"/>
                 <w:sz w:val="22"/>
                 <w:szCs w:val="22"/>
@@ -106,13 +106,25 @@
               <w:rPr>
                 <w:rFonts w:ascii="Helvetica" w:hAnsi="Helvetica" w:eastAsia="Helvetica" w:cs="Helvetica"/>
                 <w:i w:val="false"/>
-                <w:b w:val="false"/>
-                <w:u w:val="none"/>
-                <w:sz w:val="22"/>
-                <w:szCs w:val="22"/>
-                <w:color w:val="000000"/>
-              </w:rPr>
-              <w:t xml:space="preserve">Overall, N = 143,054</w:t>
+                <w:b w:val="true"/>
+                <w:u w:val="none"/>
+                <w:sz w:val="22"/>
+                <w:szCs w:val="22"/>
+                <w:color w:val="000000"/>
+              </w:rPr>
+              <w:t xml:space="preserve">Overall</w:t>
+            </w:r>
+            <w:r>
+              <w:rPr>
+                <w:rFonts w:ascii="Helvetica" w:hAnsi="Helvetica" w:eastAsia="Helvetica" w:cs="Helvetica"/>
+                <w:i w:val="false"/>
+                <w:b w:val="false"/>
+                <w:u w:val="none"/>
+                <w:sz w:val="22"/>
+                <w:szCs w:val="22"/>
+                <w:color w:val="000000"/>
+              </w:rPr>
+              <w:t xml:space="preserve">, N = 143,054</w:t>
             </w:r>
             <w:r>
               <w:rPr>
@@ -163,13 +175,25 @@
               <w:rPr>
                 <w:rFonts w:ascii="Helvetica" w:hAnsi="Helvetica" w:eastAsia="Helvetica" w:cs="Helvetica"/>
                 <w:i w:val="false"/>
-                <w:b w:val="false"/>
-                <w:u w:val="none"/>
-                <w:sz w:val="22"/>
-                <w:szCs w:val="22"/>
-                <w:color w:val="000000"/>
-              </w:rPr>
-              <w:t xml:space="preserve">Medicaid, N = 71,774</w:t>
+                <w:b w:val="true"/>
+                <w:u w:val="none"/>
+                <w:sz w:val="22"/>
+                <w:szCs w:val="22"/>
+                <w:color w:val="000000"/>
+              </w:rPr>
+              <w:t xml:space="preserve">Medicaid</w:t>
+            </w:r>
+            <w:r>
+              <w:rPr>
+                <w:rFonts w:ascii="Helvetica" w:hAnsi="Helvetica" w:eastAsia="Helvetica" w:cs="Helvetica"/>
+                <w:i w:val="false"/>
+                <w:b w:val="false"/>
+                <w:u w:val="none"/>
+                <w:sz w:val="22"/>
+                <w:szCs w:val="22"/>
+                <w:color w:val="000000"/>
+              </w:rPr>
+              <w:t xml:space="preserve">, N = 71,774</w:t>
             </w:r>
             <w:r>
               <w:rPr>
@@ -220,13 +244,25 @@
               <w:rPr>
                 <w:rFonts w:ascii="Helvetica" w:hAnsi="Helvetica" w:eastAsia="Helvetica" w:cs="Helvetica"/>
                 <w:i w:val="false"/>
-                <w:b w:val="false"/>
-                <w:u w:val="none"/>
-                <w:sz w:val="22"/>
-                <w:szCs w:val="22"/>
-                <w:color w:val="000000"/>
-              </w:rPr>
-              <w:t xml:space="preserve">Medicare, N = 71,280</w:t>
+                <w:b w:val="true"/>
+                <w:u w:val="none"/>
+                <w:sz w:val="22"/>
+                <w:szCs w:val="22"/>
+                <w:color w:val="000000"/>
+              </w:rPr>
+              <w:t xml:space="preserve">Medicare</w:t>
+            </w:r>
+            <w:r>
+              <w:rPr>
+                <w:rFonts w:ascii="Helvetica" w:hAnsi="Helvetica" w:eastAsia="Helvetica" w:cs="Helvetica"/>
+                <w:i w:val="false"/>
+                <w:b w:val="false"/>
+                <w:u w:val="none"/>
+                <w:sz w:val="22"/>
+                <w:szCs w:val="22"/>
+                <w:color w:val="000000"/>
+              </w:rPr>
+              <w:t xml:space="preserve">, N = 71,280</w:t>
             </w:r>
             <w:r>
               <w:rPr>

</xml_diff>